<commit_message>
HTML and Lofi Assignment Recheck Complete
</commit_message>
<xml_diff>
--- a/Assignments/LoFi/LoFi Design.docx
+++ b/Assignments/LoFi/LoFi Design.docx
@@ -4,10 +4,29 @@
   <w:body>
     <w:p>
       <w:pPr>
-        <w:rPr>
+        <w:pStyle w:val="ListParagraph"/>
+        <w:numPr>
+          <w:ilvl w:val="0"/>
+          <w:numId w:val="1"/>
+        </w:numPr>
+        <w:rPr>
+          <w:b/>
+          <w:bCs/>
           <w:noProof/>
-        </w:rPr>
-      </w:pPr>
+          <w:sz w:val="28"/>
+          <w:szCs w:val="28"/>
+        </w:rPr>
+      </w:pPr>
+      <w:r>
+        <w:rPr>
+          <w:b/>
+          <w:bCs/>
+          <w:noProof/>
+          <w:sz w:val="28"/>
+          <w:szCs w:val="28"/>
+        </w:rPr>
+        <w:t>Dribble.com</w:t>
+      </w:r>
     </w:p>
     <w:p>
       <w:r>
@@ -15,9 +34,9 @@
           <w:noProof/>
         </w:rPr>
         <w:drawing>
-          <wp:inline distT="0" distB="0" distL="0" distR="0" wp14:anchorId="06085C46" wp14:editId="73EF097D">
-            <wp:extent cx="5943600" cy="3474720"/>
-            <wp:effectExtent l="0" t="0" r="0" b="0"/>
+          <wp:inline distT="0" distB="0" distL="0" distR="0" wp14:anchorId="06085C46" wp14:editId="05DBA534">
+            <wp:extent cx="5943600" cy="5326380"/>
+            <wp:effectExtent l="0" t="0" r="0" b="7620"/>
             <wp:docPr id="1" name="Picture 1" descr="A screenshot of a computer&#10;&#10;Description automatically generated"/>
             <wp:cNvGraphicFramePr>
               <a:graphicFrameLocks xmlns:a="http://schemas.openxmlformats.org/drawingml/2006/main" noChangeAspect="1"/>
@@ -30,14 +49,14 @@
                     <pic:cNvPicPr/>
                   </pic:nvPicPr>
                   <pic:blipFill rotWithShape="1">
-                    <a:blip r:embed="rId4"/>
+                    <a:blip r:embed="rId5"/>
                     <a:srcRect t="12081" b="4501"/>
                     <a:stretch/>
                   </pic:blipFill>
                   <pic:spPr bwMode="auto">
                     <a:xfrm>
                       <a:off x="0" y="0"/>
-                      <a:ext cx="5943600" cy="3474720"/>
+                      <a:ext cx="5943600" cy="5326380"/>
                     </a:xfrm>
                     <a:prstGeom prst="rect">
                       <a:avLst/>
@@ -59,11 +78,105 @@
       </w:r>
     </w:p>
     <w:p/>
+    <w:p>
+      <w:pPr>
+        <w:rPr>
+          <w:b/>
+          <w:bCs/>
+          <w:sz w:val="28"/>
+          <w:szCs w:val="28"/>
+        </w:rPr>
+      </w:pPr>
+      <w:proofErr w:type="spellStart"/>
+      <w:r>
+        <w:rPr>
+          <w:b/>
+          <w:bCs/>
+          <w:sz w:val="28"/>
+          <w:szCs w:val="28"/>
+        </w:rPr>
+        <w:t>LoFi</w:t>
+      </w:r>
+      <w:proofErr w:type="spellEnd"/>
+    </w:p>
+    <w:p>
+      <w:r>
+        <w:rPr>
+          <w:noProof/>
+        </w:rPr>
+        <w:lastRenderedPageBreak/>
+        <w:drawing>
+          <wp:inline distT="0" distB="0" distL="0" distR="0" wp14:anchorId="141F3ED9" wp14:editId="556AB2C5">
+            <wp:extent cx="7924800" cy="5943600"/>
+            <wp:effectExtent l="0" t="0" r="0" b="0"/>
+            <wp:docPr id="3" name="Picture 3" descr="A picture containing text, whiteboard&#10;&#10;Description automatically generated"/>
+            <wp:cNvGraphicFramePr>
+              <a:graphicFrameLocks xmlns:a="http://schemas.openxmlformats.org/drawingml/2006/main" noChangeAspect="1"/>
+            </wp:cNvGraphicFramePr>
+            <a:graphic xmlns:a="http://schemas.openxmlformats.org/drawingml/2006/main">
+              <a:graphicData uri="http://schemas.openxmlformats.org/drawingml/2006/picture">
+                <pic:pic xmlns:pic="http://schemas.openxmlformats.org/drawingml/2006/picture">
+                  <pic:nvPicPr>
+                    <pic:cNvPr id="3" name="Picture 3" descr="A picture containing text, whiteboard&#10;&#10;Description automatically generated"/>
+                    <pic:cNvPicPr/>
+                  </pic:nvPicPr>
+                  <pic:blipFill>
+                    <a:blip r:embed="rId6" cstate="print">
+                      <a:extLst>
+                        <a:ext uri="{28A0092B-C50C-407E-A947-70E740481C1C}">
+                          <a14:useLocalDpi xmlns:a14="http://schemas.microsoft.com/office/drawing/2010/main" val="0"/>
+                        </a:ext>
+                      </a:extLst>
+                    </a:blip>
+                    <a:stretch>
+                      <a:fillRect/>
+                    </a:stretch>
+                  </pic:blipFill>
+                  <pic:spPr>
+                    <a:xfrm rot="5400000">
+                      <a:off x="0" y="0"/>
+                      <a:ext cx="7924800" cy="5943600"/>
+                    </a:xfrm>
+                    <a:prstGeom prst="rect">
+                      <a:avLst/>
+                    </a:prstGeom>
+                  </pic:spPr>
+                </pic:pic>
+              </a:graphicData>
+            </a:graphic>
+          </wp:inline>
+        </w:drawing>
+      </w:r>
+    </w:p>
     <w:p/>
     <w:p/>
     <w:p/>
     <w:p>
       <w:pPr>
+        <w:pStyle w:val="ListParagraph"/>
+        <w:numPr>
+          <w:ilvl w:val="0"/>
+          <w:numId w:val="1"/>
+        </w:numPr>
+        <w:rPr>
+          <w:b/>
+          <w:bCs/>
+          <w:sz w:val="28"/>
+          <w:szCs w:val="28"/>
+        </w:rPr>
+      </w:pPr>
+      <w:r>
+        <w:rPr>
+          <w:b/>
+          <w:bCs/>
+          <w:sz w:val="28"/>
+          <w:szCs w:val="28"/>
+        </w:rPr>
+        <w:t>Deskpass.com</w:t>
+      </w:r>
+    </w:p>
+    <w:p>
+      <w:pPr>
         <w:rPr>
           <w:noProof/>
         </w:rPr>
@@ -74,10 +187,9 @@
         <w:rPr>
           <w:noProof/>
         </w:rPr>
-        <w:lastRenderedPageBreak/>
         <w:drawing>
-          <wp:inline distT="0" distB="0" distL="0" distR="0" wp14:anchorId="0D069277" wp14:editId="0BD7A63B">
-            <wp:extent cx="6096000" cy="3147060"/>
+          <wp:inline distT="0" distB="0" distL="0" distR="0" wp14:anchorId="0D069277" wp14:editId="2B31901F">
+            <wp:extent cx="6096000" cy="4533900"/>
             <wp:effectExtent l="0" t="0" r="0" b="0"/>
             <wp:docPr id="2" name="Picture 2" descr="Graphical user interface, application&#10;&#10;Description automatically generated"/>
             <wp:cNvGraphicFramePr>
@@ -91,14 +203,14 @@
                     <pic:cNvPicPr/>
                   </pic:nvPicPr>
                   <pic:blipFill rotWithShape="1">
-                    <a:blip r:embed="rId5"/>
+                    <a:blip r:embed="rId7"/>
                     <a:srcRect t="12079" b="4729"/>
                     <a:stretch/>
                   </pic:blipFill>
                   <pic:spPr bwMode="auto">
                     <a:xfrm>
                       <a:off x="0" y="0"/>
-                      <a:ext cx="6096000" cy="3147060"/>
+                      <a:ext cx="6096000" cy="4533900"/>
                     </a:xfrm>
                     <a:prstGeom prst="rect">
                       <a:avLst/>
@@ -119,6 +231,89 @@
         </w:drawing>
       </w:r>
     </w:p>
+    <w:p/>
+    <w:p>
+      <w:pPr>
+        <w:rPr>
+          <w:b/>
+          <w:bCs/>
+          <w:sz w:val="28"/>
+          <w:szCs w:val="28"/>
+        </w:rPr>
+      </w:pPr>
+      <w:proofErr w:type="spellStart"/>
+      <w:r>
+        <w:rPr>
+          <w:b/>
+          <w:bCs/>
+          <w:sz w:val="28"/>
+          <w:szCs w:val="28"/>
+        </w:rPr>
+        <w:t>LoFi</w:t>
+      </w:r>
+      <w:proofErr w:type="spellEnd"/>
+    </w:p>
+    <w:p>
+      <w:pPr>
+        <w:rPr>
+          <w:b/>
+          <w:bCs/>
+          <w:sz w:val="28"/>
+          <w:szCs w:val="28"/>
+        </w:rPr>
+      </w:pPr>
+      <w:r>
+        <w:rPr>
+          <w:b/>
+          <w:bCs/>
+          <w:noProof/>
+          <w:sz w:val="28"/>
+          <w:szCs w:val="28"/>
+        </w:rPr>
+        <w:lastRenderedPageBreak/>
+        <w:drawing>
+          <wp:inline distT="0" distB="0" distL="0" distR="0" wp14:anchorId="46B425FF" wp14:editId="07B5C311">
+            <wp:extent cx="7924800" cy="5943600"/>
+            <wp:effectExtent l="0" t="0" r="0" b="0"/>
+            <wp:docPr id="4" name="Picture 4" descr="Diagram, schematic&#10;&#10;Description automatically generated"/>
+            <wp:cNvGraphicFramePr>
+              <a:graphicFrameLocks xmlns:a="http://schemas.openxmlformats.org/drawingml/2006/main" noChangeAspect="1"/>
+            </wp:cNvGraphicFramePr>
+            <a:graphic xmlns:a="http://schemas.openxmlformats.org/drawingml/2006/main">
+              <a:graphicData uri="http://schemas.openxmlformats.org/drawingml/2006/picture">
+                <pic:pic xmlns:pic="http://schemas.openxmlformats.org/drawingml/2006/picture">
+                  <pic:nvPicPr>
+                    <pic:cNvPr id="4" name="Picture 4" descr="Diagram, schematic&#10;&#10;Description automatically generated"/>
+                    <pic:cNvPicPr/>
+                  </pic:nvPicPr>
+                  <pic:blipFill>
+                    <a:blip r:embed="rId8" cstate="print">
+                      <a:extLst>
+                        <a:ext uri="{28A0092B-C50C-407E-A947-70E740481C1C}">
+                          <a14:useLocalDpi xmlns:a14="http://schemas.microsoft.com/office/drawing/2010/main" val="0"/>
+                        </a:ext>
+                      </a:extLst>
+                    </a:blip>
+                    <a:stretch>
+                      <a:fillRect/>
+                    </a:stretch>
+                  </pic:blipFill>
+                  <pic:spPr>
+                    <a:xfrm rot="5400000">
+                      <a:off x="0" y="0"/>
+                      <a:ext cx="7924800" cy="5943600"/>
+                    </a:xfrm>
+                    <a:prstGeom prst="rect">
+                      <a:avLst/>
+                    </a:prstGeom>
+                  </pic:spPr>
+                </pic:pic>
+              </a:graphicData>
+            </a:graphic>
+          </wp:inline>
+        </w:drawing>
+      </w:r>
+    </w:p>
     <w:sectPr>
       <w:pgSz w:w="12240" w:h="15840"/>
       <w:pgMar w:top="1440" w:right="1440" w:bottom="1440" w:left="1440" w:header="720" w:footer="720" w:gutter="0"/>
@@ -127,6 +322,103 @@
     </w:sectPr>
   </w:body>
 </w:document>
+</file>
+
+<file path=word/numbering.xml><?xml version="1.0" encoding="utf-8"?>
+<w:numbering xmlns:wpc="http://schemas.microsoft.com/office/word/2010/wordprocessingCanvas" xmlns:cx="http://schemas.microsoft.com/office/drawing/2014/chartex" xmlns:cx1="http://schemas.microsoft.com/office/drawing/2015/9/8/chartex" xmlns:cx2="http://schemas.microsoft.com/office/drawing/2015/10/21/chartex" xmlns:cx3="http://schemas.microsoft.com/office/drawing/2016/5/9/chartex" xmlns:cx4="http://schemas.microsoft.com/office/drawing/2016/5/10/chartex" xmlns:cx5="http://schemas.microsoft.com/office/drawing/2016/5/11/chartex" xmlns:cx6="http://schemas.microsoft.com/office/drawing/2016/5/12/chartex" xmlns:cx7="http://schemas.microsoft.com/office/drawing/2016/5/13/chartex" xmlns:cx8="http://schemas.microsoft.com/office/drawing/2016/5/14/chartex" xmlns:mc="http://schemas.openxmlformats.org/markup-compatibility/2006" xmlns:aink="http://schemas.microsoft.com/office/drawing/2016/ink" xmlns:am3d="http://schemas.microsoft.com/office/drawing/2017/model3d" xmlns:o="urn:schemas-microsoft-com:office:office" xmlns:oel="http://schemas.microsoft.com/office/2019/extlst" xmlns:r="http://schemas.openxmlformats.org/officeDocument/2006/relationships" xmlns:m="http://schemas.openxmlformats.org/officeDocument/2006/math" xmlns:v="urn:schemas-microsoft-com:vml" xmlns:wp14="http://schemas.microsoft.com/office/word/2010/wordprocessingDrawing" xmlns:wp="http://schemas.openxmlformats.org/drawingml/2006/wordprocessingDrawing" xmlns:w10="urn:schemas-microsoft-com:office:word" xmlns:w="http://schemas.openxmlformats.org/wordprocessingml/2006/main" xmlns:w14="http://schemas.microsoft.com/office/word/2010/wordml" xmlns:w15="http://schemas.microsoft.com/office/word/2012/wordml" xmlns:w16cex="http://schemas.microsoft.com/office/word/2018/wordml/cex" xmlns:w16cid="http://schemas.microsoft.com/office/word/2016/wordml/cid" xmlns:w16="http://schemas.microsoft.com/office/word/2018/wordml" xmlns:w16sdtdh="http://schemas.microsoft.com/office/word/2020/wordml/sdtdatahash" xmlns:w16se="http://schemas.microsoft.com/office/word/2015/wordml/symex" xmlns:wpg="http://schemas.microsoft.com/office/word/2010/wordprocessingGroup" xmlns:wpi="http://schemas.microsoft.com/office/word/2010/wordprocessingInk" xmlns:wne="http://schemas.microsoft.com/office/word/2006/wordml" xmlns:wps="http://schemas.microsoft.com/office/word/2010/wordprocessingShape" mc:Ignorable="w14 w15 w16se w16cid w16 w16cex w16sdtdh wp14">
+  <w:abstractNum w:abstractNumId="0" w15:restartNumberingAfterBreak="0">
+    <w:nsid w:val="54FD42E8"/>
+    <w:multiLevelType w:val="hybridMultilevel"/>
+    <w:tmpl w:val="75E67E62"/>
+    <w:lvl w:ilvl="0" w:tplc="6C94F9C4">
+      <w:start w:val="1"/>
+      <w:numFmt w:val="decimal"/>
+      <w:lvlText w:val="%1."/>
+      <w:lvlJc w:val="left"/>
+      <w:pPr>
+        <w:ind w:left="720" w:hanging="360"/>
+      </w:pPr>
+      <w:rPr>
+        <w:rFonts w:hint="default"/>
+      </w:rPr>
+    </w:lvl>
+    <w:lvl w:ilvl="1" w:tplc="04090019" w:tentative="1">
+      <w:start w:val="1"/>
+      <w:numFmt w:val="lowerLetter"/>
+      <w:lvlText w:val="%2."/>
+      <w:lvlJc w:val="left"/>
+      <w:pPr>
+        <w:ind w:left="1440" w:hanging="360"/>
+      </w:pPr>
+    </w:lvl>
+    <w:lvl w:ilvl="2" w:tplc="0409001B" w:tentative="1">
+      <w:start w:val="1"/>
+      <w:numFmt w:val="lowerRoman"/>
+      <w:lvlText w:val="%3."/>
+      <w:lvlJc w:val="right"/>
+      <w:pPr>
+        <w:ind w:left="2160" w:hanging="180"/>
+      </w:pPr>
+    </w:lvl>
+    <w:lvl w:ilvl="3" w:tplc="0409000F" w:tentative="1">
+      <w:start w:val="1"/>
+      <w:numFmt w:val="decimal"/>
+      <w:lvlText w:val="%4."/>
+      <w:lvlJc w:val="left"/>
+      <w:pPr>
+        <w:ind w:left="2880" w:hanging="360"/>
+      </w:pPr>
+    </w:lvl>
+    <w:lvl w:ilvl="4" w:tplc="04090019" w:tentative="1">
+      <w:start w:val="1"/>
+      <w:numFmt w:val="lowerLetter"/>
+      <w:lvlText w:val="%5."/>
+      <w:lvlJc w:val="left"/>
+      <w:pPr>
+        <w:ind w:left="3600" w:hanging="360"/>
+      </w:pPr>
+    </w:lvl>
+    <w:lvl w:ilvl="5" w:tplc="0409001B" w:tentative="1">
+      <w:start w:val="1"/>
+      <w:numFmt w:val="lowerRoman"/>
+      <w:lvlText w:val="%6."/>
+      <w:lvlJc w:val="right"/>
+      <w:pPr>
+        <w:ind w:left="4320" w:hanging="180"/>
+      </w:pPr>
+    </w:lvl>
+    <w:lvl w:ilvl="6" w:tplc="0409000F" w:tentative="1">
+      <w:start w:val="1"/>
+      <w:numFmt w:val="decimal"/>
+      <w:lvlText w:val="%7."/>
+      <w:lvlJc w:val="left"/>
+      <w:pPr>
+        <w:ind w:left="5040" w:hanging="360"/>
+      </w:pPr>
+    </w:lvl>
+    <w:lvl w:ilvl="7" w:tplc="04090019" w:tentative="1">
+      <w:start w:val="1"/>
+      <w:numFmt w:val="lowerLetter"/>
+      <w:lvlText w:val="%8."/>
+      <w:lvlJc w:val="left"/>
+      <w:pPr>
+        <w:ind w:left="5760" w:hanging="360"/>
+      </w:pPr>
+    </w:lvl>
+    <w:lvl w:ilvl="8" w:tplc="0409001B" w:tentative="1">
+      <w:start w:val="1"/>
+      <w:numFmt w:val="lowerRoman"/>
+      <w:lvlText w:val="%9."/>
+      <w:lvlJc w:val="right"/>
+      <w:pPr>
+        <w:ind w:left="6480" w:hanging="180"/>
+      </w:pPr>
+    </w:lvl>
+  </w:abstractNum>
+  <w:num w:numId="1" w16cid:durableId="1495413287">
+    <w:abstractNumId w:val="0"/>
+  </w:num>
+</w:numbering>
 </file>
 
 <file path=word/styles.xml><?xml version="1.0" encoding="utf-8"?>
@@ -555,6 +847,17 @@
     <w:semiHidden/>
     <w:unhideWhenUsed/>
   </w:style>
+  <w:style w:type="paragraph" w:styleId="ListParagraph">
+    <w:name w:val="List Paragraph"/>
+    <w:basedOn w:val="Normal"/>
+    <w:uiPriority w:val="34"/>
+    <w:qFormat/>
+    <w:rsid w:val="00D85737"/>
+    <w:pPr>
+      <w:ind w:left="720"/>
+      <w:contextualSpacing/>
+    </w:pPr>
+  </w:style>
 </w:styles>
 </file>
 

</xml_diff>